<commit_message>
May 13 class examples
</commit_message>
<xml_diff>
--- a/ESP1.docx
+++ b/ESP1.docx
@@ -37,16 +37,38 @@
       </w:r>
     </w:p>
     <w:p>
-      <w:r>
-        <w:rPr>
-          <w:b/>
-          <w:bCs/>
-        </w:rPr>
-        <w:t>CustomerNumber (PK),</w:t>
-      </w:r>
-      <w:r>
-        <w:t xml:space="preserve"> Name, Address, City, Province, PostalCode, HomePhone</w:t>
-      </w:r>
+      <w:proofErr w:type="spellStart"/>
+      <w:r>
+        <w:rPr>
+          <w:b/>
+          <w:bCs/>
+        </w:rPr>
+        <w:t>CustomerNumber</w:t>
+      </w:r>
+      <w:proofErr w:type="spellEnd"/>
+      <w:r>
+        <w:rPr>
+          <w:b/>
+          <w:bCs/>
+        </w:rPr>
+        <w:t xml:space="preserve"> (PK),</w:t>
+      </w:r>
+      <w:r>
+        <w:t xml:space="preserve"> Name, Address, City, Province, </w:t>
+      </w:r>
+      <w:proofErr w:type="spellStart"/>
+      <w:r>
+        <w:t>PostalCode</w:t>
+      </w:r>
+      <w:proofErr w:type="spellEnd"/>
+      <w:r>
+        <w:t xml:space="preserve">, </w:t>
+      </w:r>
+      <w:proofErr w:type="spellStart"/>
+      <w:r>
+        <w:t>HomePhone</w:t>
+      </w:r>
+      <w:proofErr w:type="spellEnd"/>
     </w:p>
     <w:p>
       <w:pPr>
@@ -66,16 +88,46 @@
       </w:r>
     </w:p>
     <w:p>
-      <w:r>
-        <w:rPr>
-          <w:b/>
-          <w:bCs/>
-        </w:rPr>
-        <w:t>CustomerNumber (PK),</w:t>
-      </w:r>
-      <w:r>
-        <w:t xml:space="preserve"> FirstName, LastName, Address, City, Province, PostalCode, HomePhone</w:t>
-      </w:r>
+      <w:proofErr w:type="spellStart"/>
+      <w:r>
+        <w:rPr>
+          <w:b/>
+          <w:bCs/>
+        </w:rPr>
+        <w:t>CustomerNumber</w:t>
+      </w:r>
+      <w:proofErr w:type="spellEnd"/>
+      <w:r>
+        <w:rPr>
+          <w:b/>
+          <w:bCs/>
+        </w:rPr>
+        <w:t xml:space="preserve"> (PK),</w:t>
+      </w:r>
+      <w:r>
+        <w:t xml:space="preserve"> FirstName, </w:t>
+      </w:r>
+      <w:proofErr w:type="spellStart"/>
+      <w:r>
+        <w:t>LastName</w:t>
+      </w:r>
+      <w:proofErr w:type="spellEnd"/>
+      <w:r>
+        <w:t xml:space="preserve">, Address, City, Province, </w:t>
+      </w:r>
+      <w:proofErr w:type="spellStart"/>
+      <w:r>
+        <w:t>PostalCode</w:t>
+      </w:r>
+      <w:proofErr w:type="spellEnd"/>
+      <w:r>
+        <w:t xml:space="preserve">, </w:t>
+      </w:r>
+      <w:proofErr w:type="spellStart"/>
+      <w:r>
+        <w:t>HomePhone</w:t>
+      </w:r>
+      <w:proofErr w:type="spellEnd"/>
     </w:p>
     <w:p>
       <w:pPr>
@@ -156,6 +208,685 @@
         </w:drawing>
       </w:r>
     </w:p>
+    <w:p/>
+    <w:p>
+      <w:pPr>
+        <w:rPr>
+          <w:b/>
+          <w:bCs/>
+          <w:u w:val="single"/>
+        </w:rPr>
+      </w:pPr>
+      <w:r>
+        <w:rPr>
+          <w:b/>
+          <w:bCs/>
+          <w:u w:val="single"/>
+        </w:rPr>
+        <w:t>Customer Orders View</w:t>
+      </w:r>
+    </w:p>
+    <w:p>
+      <w:pPr>
+        <w:rPr>
+          <w:b/>
+          <w:bCs/>
+          <w:u w:val="single"/>
+        </w:rPr>
+      </w:pPr>
+      <w:r>
+        <w:rPr>
+          <w:b/>
+          <w:bCs/>
+          <w:u w:val="single"/>
+        </w:rPr>
+        <w:t>Initial Table:</w:t>
+      </w:r>
+    </w:p>
+    <w:p>
+      <w:proofErr w:type="spellStart"/>
+      <w:r>
+        <w:t>CustomerName</w:t>
+      </w:r>
+      <w:proofErr w:type="spellEnd"/>
+      <w:r>
+        <w:t xml:space="preserve">, </w:t>
+      </w:r>
+      <w:proofErr w:type="spellStart"/>
+      <w:r>
+        <w:t>CustomerNumber</w:t>
+      </w:r>
+      <w:proofErr w:type="spellEnd"/>
+      <w:r>
+        <w:t xml:space="preserve">, Address, Phone, Date, </w:t>
+      </w:r>
+      <w:proofErr w:type="spellStart"/>
+      <w:r>
+        <w:rPr>
+          <w:b/>
+          <w:bCs/>
+        </w:rPr>
+        <w:t>OrderNumber</w:t>
+      </w:r>
+      <w:proofErr w:type="spellEnd"/>
+      <w:r>
+        <w:rPr>
+          <w:b/>
+          <w:bCs/>
+        </w:rPr>
+        <w:t xml:space="preserve"> (PK)</w:t>
+      </w:r>
+      <w:r>
+        <w:t>, (</w:t>
+      </w:r>
+      <w:proofErr w:type="spellStart"/>
+      <w:r>
+        <w:t>ItemNumber</w:t>
+      </w:r>
+      <w:proofErr w:type="spellEnd"/>
+      <w:r>
+        <w:t xml:space="preserve">, Description, Quantity, </w:t>
+      </w:r>
+      <w:proofErr w:type="spellStart"/>
+      <w:r>
+        <w:t>Historical</w:t>
+      </w:r>
+      <w:r>
+        <w:t>Price</w:t>
+      </w:r>
+      <w:proofErr w:type="spellEnd"/>
+      <w:r>
+        <w:t xml:space="preserve">, </w:t>
+      </w:r>
+      <w:proofErr w:type="spellStart"/>
+      <w:r>
+        <w:t>CurrentPrice</w:t>
+      </w:r>
+      <w:proofErr w:type="spellEnd"/>
+      <w:r>
+        <w:t xml:space="preserve">, </w:t>
+      </w:r>
+      <w:r>
+        <w:t>Amount), Subtotal, GST, Total</w:t>
+      </w:r>
+    </w:p>
+    <w:p>
+      <w:pPr>
+        <w:rPr>
+          <w:b/>
+          <w:bCs/>
+          <w:u w:val="single"/>
+        </w:rPr>
+      </w:pPr>
+      <w:r>
+        <w:rPr>
+          <w:b/>
+          <w:bCs/>
+          <w:u w:val="single"/>
+        </w:rPr>
+        <w:t>1NF:</w:t>
+      </w:r>
+    </w:p>
+    <w:p>
+      <w:proofErr w:type="spellStart"/>
+      <w:r>
+        <w:t>Customer</w:t>
+      </w:r>
+      <w:r>
+        <w:t>First</w:t>
+      </w:r>
+      <w:r>
+        <w:t>Name</w:t>
+      </w:r>
+      <w:proofErr w:type="spellEnd"/>
+      <w:r>
+        <w:t xml:space="preserve">, </w:t>
+      </w:r>
+      <w:proofErr w:type="spellStart"/>
+      <w:r>
+        <w:t>CustomerLastName</w:t>
+      </w:r>
+      <w:proofErr w:type="spellEnd"/>
+      <w:r>
+        <w:t xml:space="preserve">, </w:t>
+      </w:r>
+      <w:proofErr w:type="spellStart"/>
+      <w:r>
+        <w:t>CustomerNumber</w:t>
+      </w:r>
+      <w:proofErr w:type="spellEnd"/>
+      <w:r>
+        <w:t xml:space="preserve">, </w:t>
+      </w:r>
+      <w:proofErr w:type="spellStart"/>
+      <w:r>
+        <w:t>Street</w:t>
+      </w:r>
+      <w:r>
+        <w:t>Address</w:t>
+      </w:r>
+      <w:proofErr w:type="spellEnd"/>
+      <w:r>
+        <w:t xml:space="preserve">, </w:t>
+      </w:r>
+      <w:r>
+        <w:t xml:space="preserve">City, Province, </w:t>
+      </w:r>
+      <w:proofErr w:type="spellStart"/>
+      <w:r>
+        <w:t>PostalCode</w:t>
+      </w:r>
+      <w:proofErr w:type="spellEnd"/>
+      <w:r>
+        <w:t xml:space="preserve">, </w:t>
+      </w:r>
+      <w:r>
+        <w:t xml:space="preserve">Phone, Date, </w:t>
+      </w:r>
+      <w:proofErr w:type="spellStart"/>
+      <w:r>
+        <w:rPr>
+          <w:b/>
+          <w:bCs/>
+        </w:rPr>
+        <w:t>OrderNumber</w:t>
+      </w:r>
+      <w:proofErr w:type="spellEnd"/>
+      <w:r>
+        <w:rPr>
+          <w:b/>
+          <w:bCs/>
+        </w:rPr>
+        <w:t xml:space="preserve"> (PK)</w:t>
+      </w:r>
+      <w:r>
+        <w:t>, Subtotal, GST, Total</w:t>
+      </w:r>
+    </w:p>
+    <w:p/>
+    <w:p>
+      <w:proofErr w:type="spellStart"/>
+      <w:r>
+        <w:rPr>
+          <w:b/>
+          <w:bCs/>
+        </w:rPr>
+        <w:t>ItemNumber</w:t>
+      </w:r>
+      <w:proofErr w:type="spellEnd"/>
+      <w:r>
+        <w:rPr>
+          <w:b/>
+          <w:bCs/>
+        </w:rPr>
+        <w:t xml:space="preserve"> (PK)</w:t>
+      </w:r>
+      <w:r>
+        <w:rPr>
+          <w:b/>
+          <w:bCs/>
+        </w:rPr>
+        <w:t>,</w:t>
+      </w:r>
+      <w:r>
+        <w:t xml:space="preserve"> Description, Quantity</w:t>
+      </w:r>
+      <w:r>
+        <w:t xml:space="preserve">, </w:t>
+      </w:r>
+      <w:proofErr w:type="spellStart"/>
+      <w:r>
+        <w:t>HistoricalPrice</w:t>
+      </w:r>
+      <w:proofErr w:type="spellEnd"/>
+      <w:r>
+        <w:t xml:space="preserve">, </w:t>
+      </w:r>
+      <w:proofErr w:type="spellStart"/>
+      <w:r>
+        <w:t>CurrentPrice</w:t>
+      </w:r>
+      <w:proofErr w:type="spellEnd"/>
+      <w:r>
+        <w:t>, Amount</w:t>
+      </w:r>
+      <w:r>
+        <w:t xml:space="preserve">, </w:t>
+      </w:r>
+      <w:proofErr w:type="spellStart"/>
+      <w:r>
+        <w:rPr>
+          <w:b/>
+          <w:bCs/>
+          <w:i/>
+          <w:iCs/>
+        </w:rPr>
+        <w:t>OrderNumber</w:t>
+      </w:r>
+      <w:proofErr w:type="spellEnd"/>
+      <w:r>
+        <w:rPr>
+          <w:b/>
+          <w:bCs/>
+          <w:i/>
+          <w:iCs/>
+        </w:rPr>
+        <w:t xml:space="preserve"> (PK) (FK)</w:t>
+      </w:r>
+    </w:p>
+    <w:p/>
+    <w:p>
+      <w:pPr>
+        <w:rPr>
+          <w:b/>
+          <w:bCs/>
+          <w:u w:val="single"/>
+        </w:rPr>
+      </w:pPr>
+      <w:r>
+        <w:rPr>
+          <w:b/>
+          <w:bCs/>
+          <w:u w:val="single"/>
+        </w:rPr>
+        <w:t>2NF:</w:t>
+      </w:r>
+    </w:p>
+    <w:p>
+      <w:proofErr w:type="spellStart"/>
+      <w:r>
+        <w:t>CustomerFirstName</w:t>
+      </w:r>
+      <w:proofErr w:type="spellEnd"/>
+      <w:r>
+        <w:t xml:space="preserve">, </w:t>
+      </w:r>
+      <w:proofErr w:type="spellStart"/>
+      <w:r>
+        <w:t>CustomerLastName</w:t>
+      </w:r>
+      <w:proofErr w:type="spellEnd"/>
+      <w:r>
+        <w:t xml:space="preserve">, </w:t>
+      </w:r>
+      <w:proofErr w:type="spellStart"/>
+      <w:r>
+        <w:t>CustomerNumber</w:t>
+      </w:r>
+      <w:proofErr w:type="spellEnd"/>
+      <w:r>
+        <w:t xml:space="preserve">, </w:t>
+      </w:r>
+      <w:proofErr w:type="spellStart"/>
+      <w:r>
+        <w:t>StreetAddress</w:t>
+      </w:r>
+      <w:proofErr w:type="spellEnd"/>
+      <w:r>
+        <w:t xml:space="preserve">, City, Province, </w:t>
+      </w:r>
+      <w:proofErr w:type="spellStart"/>
+      <w:r>
+        <w:t>PostalCode</w:t>
+      </w:r>
+      <w:proofErr w:type="spellEnd"/>
+      <w:r>
+        <w:t xml:space="preserve">, Phone, Date, </w:t>
+      </w:r>
+      <w:proofErr w:type="spellStart"/>
+      <w:r>
+        <w:rPr>
+          <w:b/>
+          <w:bCs/>
+        </w:rPr>
+        <w:t>OrderNumber</w:t>
+      </w:r>
+      <w:proofErr w:type="spellEnd"/>
+      <w:r>
+        <w:rPr>
+          <w:b/>
+          <w:bCs/>
+        </w:rPr>
+        <w:t xml:space="preserve"> (PK)</w:t>
+      </w:r>
+      <w:r>
+        <w:t>, Subtotal, GST, Total</w:t>
+      </w:r>
+    </w:p>
+    <w:p/>
+    <w:p>
+      <w:pPr>
+        <w:rPr>
+          <w:b/>
+          <w:bCs/>
+          <w:i/>
+          <w:iCs/>
+        </w:rPr>
+      </w:pPr>
+      <w:proofErr w:type="spellStart"/>
+      <w:r>
+        <w:rPr>
+          <w:b/>
+          <w:bCs/>
+          <w:i/>
+          <w:iCs/>
+        </w:rPr>
+        <w:t>ItemNumber</w:t>
+      </w:r>
+      <w:proofErr w:type="spellEnd"/>
+      <w:r>
+        <w:rPr>
+          <w:b/>
+          <w:bCs/>
+          <w:i/>
+          <w:iCs/>
+        </w:rPr>
+        <w:t xml:space="preserve"> (PK)</w:t>
+      </w:r>
+      <w:r>
+        <w:rPr>
+          <w:b/>
+          <w:bCs/>
+          <w:i/>
+          <w:iCs/>
+        </w:rPr>
+        <w:t xml:space="preserve"> (FK</w:t>
+      </w:r>
+      <w:r>
+        <w:rPr>
+          <w:b/>
+          <w:bCs/>
+        </w:rPr>
+        <w:t>)</w:t>
+      </w:r>
+      <w:r>
+        <w:t xml:space="preserve">, Quantity, </w:t>
+      </w:r>
+      <w:proofErr w:type="spellStart"/>
+      <w:r>
+        <w:t>HistoricalPrice</w:t>
+      </w:r>
+      <w:proofErr w:type="spellEnd"/>
+      <w:r>
+        <w:t xml:space="preserve">, Amount, </w:t>
+      </w:r>
+      <w:proofErr w:type="spellStart"/>
+      <w:r>
+        <w:rPr>
+          <w:b/>
+          <w:bCs/>
+          <w:i/>
+          <w:iCs/>
+        </w:rPr>
+        <w:t>OrderNumber</w:t>
+      </w:r>
+      <w:proofErr w:type="spellEnd"/>
+      <w:r>
+        <w:rPr>
+          <w:b/>
+          <w:bCs/>
+          <w:i/>
+          <w:iCs/>
+        </w:rPr>
+        <w:t xml:space="preserve"> (PK) (FK)</w:t>
+      </w:r>
+    </w:p>
+    <w:p>
+      <w:pPr>
+        <w:rPr>
+          <w:b/>
+          <w:bCs/>
+          <w:i/>
+          <w:iCs/>
+        </w:rPr>
+      </w:pPr>
+    </w:p>
+    <w:p>
+      <w:proofErr w:type="spellStart"/>
+      <w:r>
+        <w:rPr>
+          <w:b/>
+          <w:bCs/>
+        </w:rPr>
+        <w:t>ItemNumber</w:t>
+      </w:r>
+      <w:proofErr w:type="spellEnd"/>
+      <w:r>
+        <w:rPr>
+          <w:b/>
+          <w:bCs/>
+        </w:rPr>
+        <w:t xml:space="preserve"> (PK)</w:t>
+      </w:r>
+      <w:r>
+        <w:t xml:space="preserve">, </w:t>
+      </w:r>
+      <w:r>
+        <w:t xml:space="preserve">Description, </w:t>
+      </w:r>
+      <w:proofErr w:type="spellStart"/>
+      <w:r>
+        <w:t>CurrentPrice</w:t>
+      </w:r>
+      <w:proofErr w:type="spellEnd"/>
+    </w:p>
+    <w:p/>
+    <w:p>
+      <w:pPr>
+        <w:rPr>
+          <w:b/>
+          <w:bCs/>
+          <w:u w:val="single"/>
+        </w:rPr>
+      </w:pPr>
+      <w:r>
+        <w:rPr>
+          <w:b/>
+          <w:bCs/>
+          <w:u w:val="single"/>
+        </w:rPr>
+        <w:t>3NF:</w:t>
+      </w:r>
+    </w:p>
+    <w:p>
+      <w:proofErr w:type="spellStart"/>
+      <w:r>
+        <w:rPr>
+          <w:b/>
+          <w:bCs/>
+        </w:rPr>
+        <w:t>CustomerNumber</w:t>
+      </w:r>
+      <w:proofErr w:type="spellEnd"/>
+      <w:r>
+        <w:rPr>
+          <w:b/>
+          <w:bCs/>
+        </w:rPr>
+        <w:t xml:space="preserve"> (PK), </w:t>
+      </w:r>
+      <w:proofErr w:type="spellStart"/>
+      <w:r>
+        <w:t>CustomerFirstName</w:t>
+      </w:r>
+      <w:proofErr w:type="spellEnd"/>
+      <w:r>
+        <w:t xml:space="preserve">, </w:t>
+      </w:r>
+      <w:proofErr w:type="spellStart"/>
+      <w:r>
+        <w:t>CustomerLastName</w:t>
+      </w:r>
+      <w:proofErr w:type="spellEnd"/>
+      <w:r>
+        <w:t>,</w:t>
+      </w:r>
+      <w:r>
+        <w:t xml:space="preserve"> </w:t>
+      </w:r>
+      <w:proofErr w:type="spellStart"/>
+      <w:r>
+        <w:t>StreetAddress</w:t>
+      </w:r>
+      <w:proofErr w:type="spellEnd"/>
+      <w:r>
+        <w:t xml:space="preserve">, City, Province, </w:t>
+      </w:r>
+      <w:proofErr w:type="spellStart"/>
+      <w:r>
+        <w:t>PostalCode</w:t>
+      </w:r>
+      <w:proofErr w:type="spellEnd"/>
+      <w:r>
+        <w:t>, Phone</w:t>
+      </w:r>
+    </w:p>
+    <w:p>
+      <w:proofErr w:type="spellStart"/>
+      <w:r>
+        <w:rPr>
+          <w:i/>
+          <w:iCs/>
+        </w:rPr>
+        <w:t>CustomerNumber</w:t>
+      </w:r>
+      <w:proofErr w:type="spellEnd"/>
+      <w:r>
+        <w:rPr>
+          <w:i/>
+          <w:iCs/>
+        </w:rPr>
+        <w:t xml:space="preserve"> (FK)</w:t>
+      </w:r>
+      <w:r>
+        <w:rPr>
+          <w:i/>
+          <w:iCs/>
+        </w:rPr>
+        <w:t>,</w:t>
+      </w:r>
+      <w:r>
+        <w:t xml:space="preserve"> Date, </w:t>
+      </w:r>
+      <w:proofErr w:type="spellStart"/>
+      <w:r>
+        <w:rPr>
+          <w:b/>
+          <w:bCs/>
+        </w:rPr>
+        <w:t>OrderNumber</w:t>
+      </w:r>
+      <w:proofErr w:type="spellEnd"/>
+      <w:r>
+        <w:rPr>
+          <w:b/>
+          <w:bCs/>
+        </w:rPr>
+        <w:t xml:space="preserve"> (PK)</w:t>
+      </w:r>
+      <w:r>
+        <w:t>, Subtotal, GST, Total</w:t>
+      </w:r>
+    </w:p>
+    <w:p>
+      <w:pPr>
+        <w:rPr>
+          <w:b/>
+          <w:bCs/>
+          <w:i/>
+          <w:iCs/>
+        </w:rPr>
+      </w:pPr>
+      <w:proofErr w:type="spellStart"/>
+      <w:r>
+        <w:rPr>
+          <w:b/>
+          <w:bCs/>
+          <w:i/>
+          <w:iCs/>
+        </w:rPr>
+        <w:t>ItemNumber</w:t>
+      </w:r>
+      <w:proofErr w:type="spellEnd"/>
+      <w:r>
+        <w:rPr>
+          <w:b/>
+          <w:bCs/>
+          <w:i/>
+          <w:iCs/>
+        </w:rPr>
+        <w:t xml:space="preserve"> (PK) (FK</w:t>
+      </w:r>
+      <w:r>
+        <w:rPr>
+          <w:b/>
+          <w:bCs/>
+        </w:rPr>
+        <w:t>)</w:t>
+      </w:r>
+      <w:r>
+        <w:t xml:space="preserve">, Quantity, </w:t>
+      </w:r>
+      <w:proofErr w:type="spellStart"/>
+      <w:r>
+        <w:t>HistoricalPrice</w:t>
+      </w:r>
+      <w:proofErr w:type="spellEnd"/>
+      <w:r>
+        <w:t xml:space="preserve">, Amount, </w:t>
+      </w:r>
+      <w:proofErr w:type="spellStart"/>
+      <w:r>
+        <w:rPr>
+          <w:b/>
+          <w:bCs/>
+          <w:i/>
+          <w:iCs/>
+        </w:rPr>
+        <w:t>OrderNumber</w:t>
+      </w:r>
+      <w:proofErr w:type="spellEnd"/>
+      <w:r>
+        <w:rPr>
+          <w:b/>
+          <w:bCs/>
+          <w:i/>
+          <w:iCs/>
+        </w:rPr>
+        <w:t xml:space="preserve"> (PK) (FK)</w:t>
+      </w:r>
+    </w:p>
+    <w:p>
+      <w:proofErr w:type="spellStart"/>
+      <w:r>
+        <w:rPr>
+          <w:b/>
+          <w:bCs/>
+        </w:rPr>
+        <w:t>ItemNumber</w:t>
+      </w:r>
+      <w:proofErr w:type="spellEnd"/>
+      <w:r>
+        <w:rPr>
+          <w:b/>
+          <w:bCs/>
+        </w:rPr>
+        <w:t xml:space="preserve"> (PK)</w:t>
+      </w:r>
+      <w:r>
+        <w:t xml:space="preserve">, </w:t>
+      </w:r>
+      <w:r>
+        <w:t xml:space="preserve">Description, </w:t>
+      </w:r>
+      <w:proofErr w:type="spellStart"/>
+      <w:r>
+        <w:t>CurrentPrice</w:t>
+      </w:r>
+      <w:proofErr w:type="spellEnd"/>
+    </w:p>
+    <w:p/>
+    <w:p/>
     <w:p/>
     <w:sectPr>
       <w:pgSz w:w="12240" w:h="15840"/>
@@ -565,7 +1296,7 @@
   <w:style w:type="paragraph" w:default="1" w:styleId="Normal">
     <w:name w:val="Normal"/>
     <w:qFormat/>
-    <w:rsid w:val="003674B5"/>
+    <w:rsid w:val="00955992"/>
   </w:style>
   <w:style w:type="character" w:default="1" w:styleId="DefaultParagraphFont">
     <w:name w:val="Default Paragraph Font"/>

</xml_diff>